<commit_message>
remove comments from PDF
</commit_message>
<xml_diff>
--- a/PDIOTCoursework2022-23.docx
+++ b/PDIOTCoursework2022-23.docx
@@ -3205,10 +3205,7 @@
         <w:t xml:space="preserve">Week </w:t>
       </w:r>
       <w:r>
-        <w:t>1</w:t>
-      </w:r>
-      <w:r>
-        <w:t>1</w:t>
+        <w:t>11</w:t>
       </w:r>
     </w:p>
     <w:p>
@@ -3953,14 +3950,7 @@
           <w:rFonts w:eastAsia="Times New Roman"/>
           <w:lang w:val="en-US"/>
         </w:rPr>
-        <w:t>Peer Review</w:t>
-      </w:r>
-      <w:r>
-        <w:rPr>
-          <w:rFonts w:eastAsia="Times New Roman"/>
-          <w:lang w:val="en-US"/>
-        </w:rPr>
-        <w:t xml:space="preserve"> </w:t>
+        <w:t xml:space="preserve">Peer Review </w:t>
       </w:r>
       <w:r>
         <w:rPr>
@@ -4540,19 +4530,7 @@
     </w:p>
     <w:p>
       <w:r>
-        <w:t xml:space="preserve">Accuracy of 91-95% for </w:t>
-      </w:r>
-      <w:r>
-        <w:t>your basic implementation</w:t>
-      </w:r>
-      <w:r>
-        <w:t xml:space="preserve">, </w:t>
-      </w:r>
-      <w:r>
-        <w:t>plus</w:t>
-      </w:r>
-      <w:r>
-        <w:t xml:space="preserve"> at least one of the following features: </w:t>
+        <w:t xml:space="preserve">Accuracy of 91-95% for your basic implementation, plus at least one of the following features: </w:t>
       </w:r>
     </w:p>
     <w:p>
@@ -4564,10 +4542,7 @@
         </w:numPr>
       </w:pPr>
       <w:r>
-        <w:t>C</w:t>
-      </w:r>
-      <w:r>
-        <w:t>lassification of all activities - provide cross validation accuracy</w:t>
+        <w:t>Classification of all activities - provide cross validation accuracy</w:t>
       </w:r>
     </w:p>
     <w:p>
@@ -4579,10 +4554,7 @@
         </w:numPr>
       </w:pPr>
       <w:r>
-        <w:t>U</w:t>
-      </w:r>
-      <w:r>
-        <w:t xml:space="preserve">se of both </w:t>
+        <w:t xml:space="preserve">Use of both </w:t>
       </w:r>
       <w:r>
         <w:t xml:space="preserve">devices (Respeck, Thingy) </w:t>
@@ -4600,16 +4572,7 @@
         <w:t xml:space="preserve"> (accelerometer, gyroscope)</w:t>
       </w:r>
       <w:r>
-        <w:t xml:space="preserve"> to</w:t>
-      </w:r>
-      <w:r>
-        <w:t xml:space="preserve"> improv</w:t>
-      </w:r>
-      <w:r>
-        <w:t>e</w:t>
-      </w:r>
-      <w:r>
-        <w:t xml:space="preserve"> accuracy</w:t>
+        <w:t xml:space="preserve"> to improve accuracy</w:t>
       </w:r>
     </w:p>
     <w:p>
@@ -5378,7 +5341,7 @@
               </v:handles>
               <o:lock v:ext="edit" text="t" shapetype="t"/>
             </v:shapetype>
-            <v:shape id="PowerPlusWaterMarkObject357831064" o:spid="_x0000_s1030" type="#_x0000_t136" style="position:absolute;margin-left:0;margin-top:0;width:412.4pt;height:247.45pt;rotation:315;z-index:-251657216;mso-position-horizontal:center;mso-position-horizontal-relative:margin;mso-position-vertical:center;mso-position-vertical-relative:margin" o:allowincell="f" fillcolor="silver" stroked="f">
+            <v:shape id="PowerPlusWaterMarkObject357831064" o:spid="_x0000_s1030" type="#_x0000_t136" style="position:absolute;margin-left:0;margin-top:0;width:412.4pt;height:247.45pt;rotation:315;z-index:-251658752;mso-position-horizontal:center;mso-position-horizontal-relative:margin;mso-position-vertical:center;mso-position-vertical-relative:margin" o:allowincell="f" fillcolor="silver" stroked="f">
               <v:fill opacity=".5"/>
               <v:textpath style="font-family:&quot;Calibri&quot;;font-size:1pt" string="DRAFT"/>
               <w10:wrap anchorx="margin" anchory="margin"/>
@@ -8864,6 +8827,7 @@
   <w:style w:type="character" w:default="1" w:styleId="DefaultParagraphFont">
     <w:name w:val="Default Paragraph Font"/>
     <w:uiPriority w:val="1"/>
+    <w:semiHidden/>
     <w:unhideWhenUsed/>
   </w:style>
   <w:style w:type="table" w:default="1" w:styleId="TableNormal">

</xml_diff>

<commit_message>
final version on learn
</commit_message>
<xml_diff>
--- a/PDIOTCoursework2022-23.docx
+++ b/PDIOTCoursework2022-23.docx
@@ -402,17 +402,9 @@
         <w:rPr>
           <w:rStyle w:val="Strong"/>
         </w:rPr>
-        <w:t>0.</w:t>
-      </w:r>
-      <w:ins w:id="5" w:author="D K Arvind" w:date="2022-09-20T05:24:00Z">
-        <w:r>
-          <w:rPr>
-            <w:rStyle w:val="Strong"/>
-          </w:rPr>
-          <w:t>3</w:t>
-        </w:r>
-      </w:ins>
-      <w:del w:id="6" w:author="D K Arvind" w:date="2022-09-20T05:24:00Z">
+        <w:t>1.0</w:t>
+      </w:r>
+      <w:del w:id="5" w:author="D K Arvind" w:date="2022-09-20T05:24:00Z">
         <w:r>
           <w:rPr>
             <w:rStyle w:val="Strong"/>
@@ -438,7 +430,7 @@
         </w:rPr>
         <w:t xml:space="preserve"> </w:t>
       </w:r>
-      <w:del w:id="7" w:author="D K Arvind" w:date="2022-09-20T05:24:00Z">
+      <w:del w:id="6" w:author="D K Arvind" w:date="2022-09-20T05:24:00Z">
         <w:r>
           <w:rPr>
             <w:rStyle w:val="Strong"/>
@@ -446,7 +438,7 @@
           <w:delText>8</w:delText>
         </w:r>
       </w:del>
-      <w:ins w:id="8" w:author="D K Arvind" w:date="2022-09-20T05:24:00Z">
+      <w:ins w:id="7" w:author="D K Arvind" w:date="2022-09-20T05:24:00Z">
         <w:r>
           <w:rPr>
             <w:rStyle w:val="Strong"/>
@@ -460,7 +452,7 @@
         </w:rPr>
         <w:t xml:space="preserve"> September 2022</w:t>
       </w:r>
-      <w:bookmarkStart w:id="9" w:name="_Hlk50559281"/>
+      <w:bookmarkStart w:id="8" w:name="_Hlk50559281"/>
     </w:p>
     <w:p>
       <w:pPr>
@@ -470,7 +462,7 @@
         <w:t>Course Overview</w:t>
       </w:r>
     </w:p>
-    <w:bookmarkEnd w:id="9"/>
+    <w:bookmarkEnd w:id="8"/>
     <w:p>
       <w:r>
         <w:t xml:space="preserve">Welcome to the </w:t>
@@ -513,15 +505,15 @@
       <w:r>
         <w:t xml:space="preserve"> of 10 weeks</w:t>
       </w:r>
-      <w:commentRangeStart w:id="10"/>
-      <w:commentRangeEnd w:id="10"/>
+      <w:commentRangeStart w:id="9"/>
+      <w:commentRangeEnd w:id="9"/>
       <w:r>
         <w:rPr>
           <w:rStyle w:val="CommentReference"/>
         </w:rPr>
-        <w:commentReference w:id="10"/>
-      </w:r>
-      <w:ins w:id="11" w:author="D K Arvind" w:date="2022-09-20T05:47:00Z">
+        <w:commentReference w:id="9"/>
+      </w:r>
+      <w:ins w:id="10" w:author="D K Arvind" w:date="2022-09-20T05:47:00Z">
         <w:r>
           <w:t xml:space="preserve"> (Coursework 3)</w:t>
         </w:r>
@@ -582,7 +574,7 @@
       <w:r>
         <w:t xml:space="preserve"> essay</w:t>
       </w:r>
-      <w:ins w:id="12" w:author="D K Arvind" w:date="2022-09-20T05:47:00Z">
+      <w:ins w:id="11" w:author="D K Arvind" w:date="2022-09-20T05:47:00Z">
         <w:r>
           <w:t xml:space="preserve"> (Coursework 2)</w:t>
         </w:r>
@@ -649,7 +641,7 @@
       <w:r>
         <w:t>implementation</w:t>
       </w:r>
-      <w:ins w:id="13" w:author="D K Arvind" w:date="2022-09-20T05:47:00Z">
+      <w:ins w:id="12" w:author="D K Arvind" w:date="2022-09-20T05:47:00Z">
         <w:r>
           <w:t xml:space="preserve"> (Cou</w:t>
         </w:r>
@@ -686,6 +678,7 @@
           <w:numId w:val="2"/>
         </w:numPr>
       </w:pPr>
+      <w:proofErr w:type="spellStart"/>
       <w:r>
         <w:rPr>
           <w:b/>
@@ -693,6 +686,7 @@
         </w:rPr>
         <w:t>Respeck</w:t>
       </w:r>
+      <w:proofErr w:type="spellEnd"/>
       <w:r>
         <w:t>:</w:t>
       </w:r>
@@ -765,8 +759,13 @@
       <w:r>
         <w:t xml:space="preserve">, </w:t>
       </w:r>
-      <w:r>
-        <w:t xml:space="preserve">gyroscope </w:t>
+      <w:proofErr w:type="gramStart"/>
+      <w:r>
+        <w:t>gyroscope</w:t>
+      </w:r>
+      <w:proofErr w:type="gramEnd"/>
+      <w:r>
+        <w:t xml:space="preserve"> </w:t>
       </w:r>
       <w:r>
         <w:t>and magnetometer sensors</w:t>
@@ -903,7 +902,7 @@
       </w:r>
     </w:p>
     <w:p>
-      <w:bookmarkStart w:id="14" w:name="_Hlk50561416"/>
+      <w:bookmarkStart w:id="13" w:name="_Hlk50561416"/>
       <w:r>
         <w:lastRenderedPageBreak/>
         <w:t>The first coursework assignment is to collect m</w:t>
@@ -927,7 +926,15 @@
         <w:t xml:space="preserve">will wear </w:t>
       </w:r>
       <w:r>
-        <w:t xml:space="preserve">the Respeck </w:t>
+        <w:t xml:space="preserve">the </w:t>
+      </w:r>
+      <w:proofErr w:type="spellStart"/>
+      <w:r>
+        <w:t>Respeck</w:t>
+      </w:r>
+      <w:proofErr w:type="spellEnd"/>
+      <w:r>
+        <w:t xml:space="preserve"> </w:t>
       </w:r>
       <w:r>
         <w:t>monitor</w:t>
@@ -971,9 +978,9 @@
       <w:r>
         <w:t>.</w:t>
       </w:r>
-      <w:bookmarkStart w:id="15" w:name="_Hlk50564721"/>
-    </w:p>
-    <w:bookmarkEnd w:id="15"/>
+      <w:bookmarkStart w:id="14" w:name="_Hlk50564721"/>
+    </w:p>
+    <w:bookmarkEnd w:id="14"/>
     <w:p>
       <w:pPr>
         <w:pStyle w:val="Heading2"/>
@@ -1102,8 +1109,8 @@
       </w:r>
     </w:p>
     <w:p>
-      <w:bookmarkStart w:id="16" w:name="_Hlk50561645"/>
-      <w:bookmarkEnd w:id="14"/>
+      <w:bookmarkStart w:id="15" w:name="_Hlk50561645"/>
+      <w:bookmarkEnd w:id="13"/>
       <w:r>
         <w:t>Research</w:t>
       </w:r>
@@ -1213,13 +1220,13 @@
       <w:r>
         <w:t xml:space="preserve">motion </w:t>
       </w:r>
-      <w:commentRangeStart w:id="17"/>
-      <w:commentRangeEnd w:id="17"/>
+      <w:commentRangeStart w:id="16"/>
+      <w:commentRangeEnd w:id="16"/>
       <w:r>
         <w:rPr>
           <w:rStyle w:val="CommentReference"/>
         </w:rPr>
-        <w:commentReference w:id="17"/>
+        <w:commentReference w:id="16"/>
       </w:r>
       <w:r>
         <w:t xml:space="preserve">sensors </w:t>
@@ -1244,7 +1251,7 @@
       <w:r>
         <w:t xml:space="preserve"> </w:t>
       </w:r>
-      <w:bookmarkEnd w:id="16"/>
+      <w:bookmarkEnd w:id="15"/>
     </w:p>
     <w:p>
       <w:pPr>
@@ -1435,8 +1442,13 @@
         <w:t>Please include</w:t>
       </w:r>
       <w:r>
-        <w:t xml:space="preserve"> diagrams, graphs</w:t>
-      </w:r>
+        <w:t xml:space="preserve"> diagrams, </w:t>
+      </w:r>
+      <w:proofErr w:type="gramStart"/>
+      <w:r>
+        <w:t>graphs</w:t>
+      </w:r>
+      <w:proofErr w:type="gramEnd"/>
       <w:r>
         <w:t xml:space="preserve"> and</w:t>
       </w:r>
@@ -1633,12 +1645,12 @@
       <w:r>
         <w:t>20 January 2023 (1</w:t>
       </w:r>
-      <w:ins w:id="18" w:author="D K Arvind" w:date="2022-09-20T05:48:00Z">
+      <w:ins w:id="17" w:author="D K Arvind" w:date="2022-09-20T05:48:00Z">
         <w:r>
           <w:t>2</w:t>
         </w:r>
       </w:ins>
-      <w:del w:id="19" w:author="D K Arvind" w:date="2022-09-20T05:48:00Z">
+      <w:del w:id="18" w:author="D K Arvind" w:date="2022-09-20T05:48:00Z">
         <w:r>
           <w:delText>6</w:delText>
         </w:r>
@@ -1646,7 +1658,7 @@
       <w:r>
         <w:t>:00</w:t>
       </w:r>
-      <w:ins w:id="20" w:author="D K Arvind" w:date="2022-09-20T05:48:00Z">
+      <w:ins w:id="19" w:author="D K Arvind" w:date="2022-09-20T05:48:00Z">
         <w:r>
           <w:t xml:space="preserve"> noon</w:t>
         </w:r>
@@ -1997,12 +2009,12 @@
       <w:r>
         <w:t>will be due by 1</w:t>
       </w:r>
-      <w:ins w:id="21" w:author="D K Arvind" w:date="2022-09-20T05:27:00Z">
+      <w:ins w:id="20" w:author="D K Arvind" w:date="2022-09-20T05:27:00Z">
         <w:r>
           <w:t>2</w:t>
         </w:r>
       </w:ins>
-      <w:del w:id="22" w:author="D K Arvind" w:date="2022-09-20T05:27:00Z">
+      <w:del w:id="21" w:author="D K Arvind" w:date="2022-09-20T05:27:00Z">
         <w:r>
           <w:delText>6</w:delText>
         </w:r>
@@ -2010,7 +2022,7 @@
       <w:r>
         <w:t xml:space="preserve">:00 </w:t>
       </w:r>
-      <w:ins w:id="23" w:author="D K Arvind" w:date="2022-09-20T05:49:00Z">
+      <w:ins w:id="22" w:author="D K Arvind" w:date="2022-09-20T05:49:00Z">
         <w:r>
           <w:t xml:space="preserve">noon </w:t>
         </w:r>
@@ -2379,7 +2391,7 @@
       <w:r>
         <w:t>Wednesday</w:t>
       </w:r>
-      <w:commentRangeStart w:id="24"/>
+      <w:commentRangeStart w:id="23"/>
       <w:r>
         <w:t>, 2</w:t>
       </w:r>
@@ -2389,12 +2401,12 @@
       <w:r>
         <w:t xml:space="preserve"> September</w:t>
       </w:r>
-      <w:commentRangeEnd w:id="24"/>
+      <w:commentRangeEnd w:id="23"/>
       <w:r>
         <w:rPr>
           <w:rStyle w:val="CommentReference"/>
         </w:rPr>
-        <w:commentReference w:id="24"/>
+        <w:commentReference w:id="23"/>
       </w:r>
       <w:r>
         <w:t xml:space="preserve"> </w:t>
@@ -2405,7 +2417,7 @@
       <w:r>
         <w:t>2</w:t>
       </w:r>
-      <w:ins w:id="25" w:author="D K Arvind" w:date="2022-09-20T05:28:00Z">
+      <w:ins w:id="24" w:author="D K Arvind" w:date="2022-09-20T05:28:00Z">
         <w:r>
           <w:t xml:space="preserve"> in the PDIoT lab</w:t>
         </w:r>
@@ -2462,12 +2474,12 @@
       <w:r>
         <w:t>will take place in weeks 2-</w:t>
       </w:r>
-      <w:ins w:id="26" w:author="D K Arvind" w:date="2022-09-20T05:42:00Z">
+      <w:ins w:id="25" w:author="D K Arvind" w:date="2022-09-20T05:42:00Z">
         <w:r>
           <w:t>6</w:t>
         </w:r>
       </w:ins>
-      <w:del w:id="27" w:author="D K Arvind" w:date="2022-09-20T05:42:00Z">
+      <w:del w:id="26" w:author="D K Arvind" w:date="2022-09-20T05:42:00Z">
         <w:r>
           <w:delText>5</w:delText>
         </w:r>
@@ -2502,12 +2514,12 @@
       <w:r>
         <w:t xml:space="preserve"> describing your research</w:t>
       </w:r>
-      <w:ins w:id="28" w:author="D K Arvind" w:date="2022-09-20T05:30:00Z">
+      <w:ins w:id="27" w:author="D K Arvind" w:date="2022-09-20T05:30:00Z">
         <w:r>
           <w:t xml:space="preserve"> for each</w:t>
         </w:r>
       </w:ins>
-      <w:ins w:id="29" w:author="D K Arvind" w:date="2022-09-20T05:31:00Z">
+      <w:ins w:id="28" w:author="D K Arvind" w:date="2022-09-20T05:31:00Z">
         <w:r>
           <w:t xml:space="preserve"> tutorial session</w:t>
         </w:r>
@@ -2515,15 +2527,14 @@
       <w:r>
         <w:t>.</w:t>
       </w:r>
-      <w:ins w:id="30" w:author="D K Arvind" w:date="2022-09-20T05:35:00Z">
-        <w:r>
-          <w:t xml:space="preserve"> </w:t>
-        </w:r>
+    </w:p>
+    <w:p>
+      <w:ins w:id="29" w:author="D K Arvind" w:date="2022-09-20T05:35:00Z">
         <w:r>
           <w:t xml:space="preserve">The tutorials </w:t>
         </w:r>
       </w:ins>
-      <w:ins w:id="31" w:author="D K Arvind" w:date="2022-09-20T05:36:00Z">
+      <w:ins w:id="30" w:author="D K Arvind" w:date="2022-09-20T05:36:00Z">
         <w:r>
           <w:t>on T</w:t>
         </w:r>
@@ -2531,33 +2542,23 @@
           <w:t>hursdays</w:t>
         </w:r>
       </w:ins>
-      <w:ins w:id="32" w:author="D K Arvind" w:date="2022-09-20T05:38:00Z">
+      <w:ins w:id="31" w:author="D K Arvind" w:date="2022-09-20T05:38:00Z">
         <w:r>
           <w:t xml:space="preserve"> </w:t>
         </w:r>
       </w:ins>
-      <w:ins w:id="33" w:author="D K Arvind" w:date="2022-09-20T05:35:00Z">
+      <w:ins w:id="32" w:author="D K Arvind" w:date="2022-09-20T05:35:00Z">
         <w:r>
-          <w:t>at 10:00</w:t>
+          <w:t xml:space="preserve">at 10:00 </w:t>
         </w:r>
       </w:ins>
-      <w:ins w:id="34" w:author="D K Arvind" w:date="2022-09-20T05:41:00Z">
-        <w:r>
-          <w:t>am</w:t>
-        </w:r>
-      </w:ins>
-      <w:ins w:id="35" w:author="D K Arvind" w:date="2022-09-20T05:35:00Z">
-        <w:r>
-          <w:t xml:space="preserve"> </w:t>
-        </w:r>
-      </w:ins>
-      <w:ins w:id="36" w:author="D K Arvind" w:date="2022-09-20T06:09:00Z">
+      <w:ins w:id="33" w:author="D K Arvind" w:date="2022-09-20T06:09:00Z">
         <w:r>
           <w:t>(</w:t>
         </w:r>
         <w:r>
           <w:rPr>
-            <w:rPrChange w:id="37" w:author="D K Arvind" w:date="2022-09-20T06:09:00Z">
+            <w:rPrChange w:id="34" w:author="D K Arvind" w:date="2022-09-20T06:09:00Z">
               <w:rPr>
                 <w:rFonts w:ascii="Verdana" w:hAnsi="Verdana"/>
                 <w:color w:val="000000"/>
@@ -2567,21 +2568,7 @@
               </w:rPr>
             </w:rPrChange>
           </w:rPr>
-          <w:t>40GS_11.11</w:t>
-        </w:r>
-        <w:r>
-          <w:rPr>
-            <w:rPrChange w:id="38" w:author="D K Arvind" w:date="2022-09-20T06:09:00Z">
-              <w:rPr>
-                <w:rFonts w:ascii="Verdana" w:hAnsi="Verdana"/>
-                <w:color w:val="000000"/>
-                <w:sz w:val="16"/>
-                <w:szCs w:val="16"/>
-                <w:shd w:val="clear" w:color="auto" w:fill="FFFFFF"/>
-              </w:rPr>
-            </w:rPrChange>
-          </w:rPr>
-          <w:t>)</w:t>
+          <w:t>40GS_11.11)</w:t>
         </w:r>
         <w:r>
           <w:rPr>
@@ -2594,22 +2581,12 @@
           <w:t xml:space="preserve"> </w:t>
         </w:r>
       </w:ins>
-      <w:ins w:id="39" w:author="D K Arvind" w:date="2022-09-20T05:35:00Z">
+      <w:ins w:id="35" w:author="D K Arvind" w:date="2022-09-20T05:35:00Z">
         <w:r>
-          <w:t>and 11:10</w:t>
+          <w:t xml:space="preserve">and 11:10 </w:t>
         </w:r>
       </w:ins>
-      <w:ins w:id="40" w:author="D K Arvind" w:date="2022-09-20T05:41:00Z">
-        <w:r>
-          <w:t>am</w:t>
-        </w:r>
-      </w:ins>
-      <w:ins w:id="41" w:author="D K Arvind" w:date="2022-09-20T05:35:00Z">
-        <w:r>
-          <w:t xml:space="preserve"> </w:t>
-        </w:r>
-      </w:ins>
-      <w:ins w:id="42" w:author="D K Arvind" w:date="2022-09-20T06:10:00Z">
+      <w:ins w:id="36" w:author="D K Arvind" w:date="2022-09-20T06:10:00Z">
         <w:r>
           <w:t>(AT</w:t>
         </w:r>
@@ -2617,54 +2594,38 @@
           <w:t xml:space="preserve">_2.05) </w:t>
         </w:r>
       </w:ins>
-      <w:ins w:id="43" w:author="D K Arvind" w:date="2022-09-20T05:36:00Z">
+      <w:ins w:id="37" w:author="D K Arvind" w:date="2022-09-20T05:36:00Z">
         <w:r>
           <w:t xml:space="preserve">will start on </w:t>
         </w:r>
       </w:ins>
-      <w:ins w:id="44" w:author="D K Arvind" w:date="2022-09-20T05:37:00Z">
+      <w:ins w:id="38" w:author="D K Arvind" w:date="2022-09-20T05:37:00Z">
         <w:r>
-          <w:t>29</w:t>
-        </w:r>
-        <w:r>
-          <w:rPr>
-            <w:vertAlign w:val="superscript"/>
-            <w:rPrChange w:id="45" w:author="D K Arvind" w:date="2022-09-20T05:37:00Z">
-              <w:rPr/>
-            </w:rPrChange>
-          </w:rPr>
-          <w:t>th</w:t>
-        </w:r>
-        <w:r>
-          <w:t xml:space="preserve"> September until </w:t>
+          <w:t xml:space="preserve">29 September until </w:t>
         </w:r>
       </w:ins>
-      <w:ins w:id="46" w:author="D K Arvind" w:date="2022-09-20T05:38:00Z">
+      <w:ins w:id="39" w:author="D K Arvind" w:date="2022-09-20T05:38:00Z">
         <w:r>
-          <w:t>20</w:t>
+          <w:t xml:space="preserve">20 </w:t>
         </w:r>
+        <w:proofErr w:type="gramStart"/>
         <w:r>
-          <w:rPr>
-            <w:vertAlign w:val="superscript"/>
-            <w:rPrChange w:id="47" w:author="D K Arvind" w:date="2022-09-20T05:38:00Z">
-              <w:rPr/>
-            </w:rPrChange>
-          </w:rPr>
-          <w:t>th</w:t>
+          <w:t>October,</w:t>
         </w:r>
+        <w:proofErr w:type="gramEnd"/>
         <w:r>
-          <w:t xml:space="preserve"> October, 2022</w:t>
+          <w:t xml:space="preserve"> 2022</w:t>
         </w:r>
         <w:r>
           <w:t xml:space="preserve">; the ones on Tuesdays </w:t>
         </w:r>
       </w:ins>
-      <w:ins w:id="48" w:author="D K Arvind" w:date="2022-09-20T05:52:00Z">
+      <w:ins w:id="40" w:author="D K Arvind" w:date="2022-09-20T05:52:00Z">
         <w:r>
-          <w:t xml:space="preserve">at 10:00am </w:t>
+          <w:t xml:space="preserve">at 10:00 </w:t>
         </w:r>
       </w:ins>
-      <w:ins w:id="49" w:author="D K Arvind" w:date="2022-09-20T06:10:00Z">
+      <w:ins w:id="41" w:author="D K Arvind" w:date="2022-09-20T06:10:00Z">
         <w:r>
           <w:t>(</w:t>
         </w:r>
@@ -2672,44 +2633,32 @@
           <w:t>AT_2.</w:t>
         </w:r>
       </w:ins>
-      <w:ins w:id="50" w:author="D K Arvind" w:date="2022-09-20T06:11:00Z">
+      <w:ins w:id="42" w:author="D K Arvind" w:date="2022-09-20T06:11:00Z">
         <w:r>
           <w:t xml:space="preserve">04) </w:t>
         </w:r>
       </w:ins>
-      <w:ins w:id="51" w:author="D K Arvind" w:date="2022-09-20T05:52:00Z">
+      <w:ins w:id="43" w:author="D K Arvind" w:date="2022-09-20T05:52:00Z">
         <w:r>
-          <w:t xml:space="preserve">and 11:10am </w:t>
+          <w:t xml:space="preserve">and 11:10 </w:t>
         </w:r>
       </w:ins>
-      <w:ins w:id="52" w:author="D K Arvind" w:date="2022-09-20T06:11:00Z">
+      <w:ins w:id="44" w:author="D K Arvind" w:date="2022-09-20T06:11:00Z">
         <w:r>
           <w:t xml:space="preserve">(AT_2.04) </w:t>
         </w:r>
       </w:ins>
-      <w:ins w:id="53" w:author="D K Arvind" w:date="2022-09-20T05:38:00Z">
+      <w:ins w:id="45" w:author="D K Arvind" w:date="2022-09-20T05:38:00Z">
         <w:r>
           <w:t xml:space="preserve">will start on </w:t>
         </w:r>
       </w:ins>
-      <w:ins w:id="54" w:author="D K Arvind" w:date="2022-09-20T05:39:00Z">
+      <w:ins w:id="46" w:author="D K Arvind" w:date="2022-09-20T05:39:00Z">
         <w:r>
-          <w:t>4</w:t>
-        </w:r>
-        <w:r>
-          <w:rPr>
-            <w:vertAlign w:val="superscript"/>
-            <w:rPrChange w:id="55" w:author="D K Arvind" w:date="2022-09-20T05:39:00Z">
-              <w:rPr/>
-            </w:rPrChange>
-          </w:rPr>
-          <w:t>th</w:t>
-        </w:r>
-        <w:r>
-          <w:t xml:space="preserve"> </w:t>
+          <w:t xml:space="preserve">4 </w:t>
         </w:r>
       </w:ins>
-      <w:ins w:id="56" w:author="D K Arvind" w:date="2022-09-20T05:40:00Z">
+      <w:ins w:id="47" w:author="D K Arvind" w:date="2022-09-20T05:40:00Z">
         <w:r>
           <w:t>October a</w:t>
         </w:r>
@@ -2717,21 +2666,9 @@
           <w:t xml:space="preserve">nd end on </w:t>
         </w:r>
       </w:ins>
-      <w:ins w:id="57" w:author="D K Arvind" w:date="2022-09-20T05:41:00Z">
+      <w:ins w:id="48" w:author="D K Arvind" w:date="2022-09-20T05:41:00Z">
         <w:r>
-          <w:t>25</w:t>
-        </w:r>
-        <w:r>
-          <w:rPr>
-            <w:vertAlign w:val="superscript"/>
-            <w:rPrChange w:id="58" w:author="D K Arvind" w:date="2022-09-20T05:41:00Z">
-              <w:rPr/>
-            </w:rPrChange>
-          </w:rPr>
-          <w:t>th</w:t>
-        </w:r>
-        <w:r>
-          <w:t xml:space="preserve"> October</w:t>
+          <w:t>25 October</w:t>
         </w:r>
         <w:r>
           <w:t>, 2022.</w:t>
@@ -2750,7 +2687,7 @@
       <w:r>
         <w:t>Weekly lab sessions</w:t>
       </w:r>
-      <w:ins w:id="59" w:author="D K Arvind" w:date="2022-09-20T05:31:00Z">
+      <w:ins w:id="49" w:author="D K Arvind" w:date="2022-09-20T05:31:00Z">
         <w:r>
           <w:t xml:space="preserve"> in the PDIOT Lab (AT3.09)</w:t>
         </w:r>
@@ -2782,7 +2719,7 @@
       <w:r>
         <w:t xml:space="preserve">. </w:t>
       </w:r>
-      <w:del w:id="60" w:author="D K Arvind" w:date="2022-09-20T05:31:00Z">
+      <w:del w:id="50" w:author="D K Arvind" w:date="2022-09-20T05:31:00Z">
         <w:r>
           <w:delText>The PDIoT lab is</w:delText>
         </w:r>
@@ -2830,13 +2767,13 @@
       <w:r>
         <w:t>:00</w:t>
       </w:r>
-      <w:commentRangeStart w:id="61"/>
-      <w:commentRangeEnd w:id="61"/>
+      <w:commentRangeStart w:id="51"/>
+      <w:commentRangeEnd w:id="51"/>
       <w:r>
         <w:rPr>
           <w:rStyle w:val="CommentReference"/>
         </w:rPr>
-        <w:commentReference w:id="61"/>
+        <w:commentReference w:id="51"/>
       </w:r>
       <w:r>
         <w:t xml:space="preserve">.  </w:t>
@@ -3036,7 +2973,15 @@
         <w:t>app to</w:t>
       </w:r>
       <w:r>
-        <w:t xml:space="preserve"> display real-time recognition of physical activity using TFLite from TensorFlow</w:t>
+        <w:t xml:space="preserve"> display real-time recognition of physical activity using </w:t>
+      </w:r>
+      <w:proofErr w:type="spellStart"/>
+      <w:r>
+        <w:t>TFLite</w:t>
+      </w:r>
+      <w:proofErr w:type="spellEnd"/>
+      <w:r>
+        <w:t xml:space="preserve"> from TensorFlow</w:t>
       </w:r>
     </w:p>
     <w:p>
@@ -3396,16 +3341,16 @@
       <w:r>
         <w:t xml:space="preserve"> to the </w:t>
       </w:r>
-      <w:commentRangeStart w:id="62"/>
+      <w:commentRangeStart w:id="52"/>
       <w:r>
         <w:t>Cube platform</w:t>
       </w:r>
-      <w:commentRangeEnd w:id="62"/>
+      <w:commentRangeEnd w:id="52"/>
       <w:r>
         <w:rPr>
           <w:rStyle w:val="CommentReference"/>
         </w:rPr>
-        <w:commentReference w:id="62"/>
+        <w:commentReference w:id="52"/>
       </w:r>
     </w:p>
     <w:p>
@@ -3705,12 +3650,20 @@
       <w:r>
         <w:t>Prepare for the final demonstration in Week 10</w:t>
       </w:r>
-      <w:ins w:id="63" w:author="D K Arvind" w:date="2022-09-20T05:32:00Z">
+      <w:ins w:id="53" w:author="D K Arvind" w:date="2022-09-20T05:32:00Z">
         <w:r>
-          <w:t xml:space="preserve"> (23 November, 2022</w:t>
+          <w:t xml:space="preserve"> (23 </w:t>
+        </w:r>
+        <w:proofErr w:type="gramStart"/>
+        <w:r>
+          <w:t>November,</w:t>
+        </w:r>
+        <w:proofErr w:type="gramEnd"/>
+        <w:r>
+          <w:t xml:space="preserve"> 2022</w:t>
         </w:r>
       </w:ins>
-      <w:ins w:id="64" w:author="D K Arvind" w:date="2022-09-20T05:33:00Z">
+      <w:ins w:id="54" w:author="D K Arvind" w:date="2022-09-20T05:33:00Z">
         <w:r>
           <w:t>)</w:t>
         </w:r>
@@ -3946,13 +3899,13 @@
       <w:r>
         <w:t>instructors.</w:t>
       </w:r>
-      <w:commentRangeStart w:id="65"/>
-      <w:commentRangeEnd w:id="65"/>
+      <w:commentRangeStart w:id="55"/>
+      <w:commentRangeEnd w:id="55"/>
       <w:r>
         <w:rPr>
           <w:rStyle w:val="CommentReference"/>
         </w:rPr>
-        <w:commentReference w:id="65"/>
+        <w:commentReference w:id="55"/>
       </w:r>
       <w:r>
         <w:t xml:space="preserve"> </w:t>
@@ -4482,8 +4435,16 @@
         <w:rPr>
           <w:lang w:val="en-US"/>
         </w:rPr>
-        <w:t>, slides</w:t>
-      </w:r>
+        <w:t xml:space="preserve">, </w:t>
+      </w:r>
+      <w:proofErr w:type="gramStart"/>
+      <w:r>
+        <w:rPr>
+          <w:lang w:val="en-US"/>
+        </w:rPr>
+        <w:t>slides</w:t>
+      </w:r>
+      <w:proofErr w:type="gramEnd"/>
       <w:r>
         <w:rPr>
           <w:lang w:val="en-US"/>
@@ -4950,7 +4911,21 @@
         <w:rPr>
           <w:lang w:val="en-US"/>
         </w:rPr>
-        <w:t>bility for user to pair a Respeck or a Thingy</w:t>
+        <w:t xml:space="preserve">bility for user to pair a </w:t>
+      </w:r>
+      <w:proofErr w:type="spellStart"/>
+      <w:r>
+        <w:rPr>
+          <w:lang w:val="en-US"/>
+        </w:rPr>
+        <w:t>Respeck</w:t>
+      </w:r>
+      <w:proofErr w:type="spellEnd"/>
+      <w:r>
+        <w:rPr>
+          <w:lang w:val="en-US"/>
+        </w:rPr>
+        <w:t xml:space="preserve"> or a Thingy</w:t>
       </w:r>
     </w:p>
     <w:p>
@@ -5116,7 +5091,15 @@
         <w:t xml:space="preserve">Use of both </w:t>
       </w:r>
       <w:r>
-        <w:t xml:space="preserve">devices (Respeck, Thingy) </w:t>
+        <w:t>devices (</w:t>
+      </w:r>
+      <w:proofErr w:type="spellStart"/>
+      <w:r>
+        <w:t>Respeck</w:t>
+      </w:r>
+      <w:proofErr w:type="spellEnd"/>
+      <w:r>
+        <w:t xml:space="preserve">, Thingy) </w:t>
       </w:r>
       <w:r>
         <w:t>or</w:t>
@@ -5387,7 +5370,7 @@
 
 <file path=word/comments.xml><?xml version="1.0" encoding="utf-8"?>
 <w:comments xmlns:wpc="http://schemas.microsoft.com/office/word/2010/wordprocessingCanvas" xmlns:cx="http://schemas.microsoft.com/office/drawing/2014/chartex" xmlns:cx1="http://schemas.microsoft.com/office/drawing/2015/9/8/chartex" xmlns:cx2="http://schemas.microsoft.com/office/drawing/2015/10/21/chartex" xmlns:cx3="http://schemas.microsoft.com/office/drawing/2016/5/9/chartex" xmlns:cx4="http://schemas.microsoft.com/office/drawing/2016/5/10/chartex" xmlns:cx5="http://schemas.microsoft.com/office/drawing/2016/5/11/chartex" xmlns:cx6="http://schemas.microsoft.com/office/drawing/2016/5/12/chartex" xmlns:cx7="http://schemas.microsoft.com/office/drawing/2016/5/13/chartex" xmlns:cx8="http://schemas.microsoft.com/office/drawing/2016/5/14/chartex" xmlns:mc="http://schemas.openxmlformats.org/markup-compatibility/2006" xmlns:aink="http://schemas.microsoft.com/office/drawing/2016/ink" xmlns:am3d="http://schemas.microsoft.com/office/drawing/2017/model3d" xmlns:o="urn:schemas-microsoft-com:office:office" xmlns:oel="http://schemas.microsoft.com/office/2019/extlst" xmlns:r="http://schemas.openxmlformats.org/officeDocument/2006/relationships" xmlns:m="http://schemas.openxmlformats.org/officeDocument/2006/math" xmlns:v="urn:schemas-microsoft-com:vml" xmlns:wp14="http://schemas.microsoft.com/office/word/2010/wordprocessingDrawing" xmlns:wp="http://schemas.openxmlformats.org/drawingml/2006/wordprocessingDrawing" xmlns:w10="urn:schemas-microsoft-com:office:word" xmlns:w="http://schemas.openxmlformats.org/wordprocessingml/2006/main" xmlns:w14="http://schemas.microsoft.com/office/word/2010/wordml" xmlns:w15="http://schemas.microsoft.com/office/word/2012/wordml" xmlns:w16cex="http://schemas.microsoft.com/office/word/2018/wordml/cex" xmlns:w16cid="http://schemas.microsoft.com/office/word/2016/wordml/cid" xmlns:w16="http://schemas.microsoft.com/office/word/2018/wordml" xmlns:w16sdtdh="http://schemas.microsoft.com/office/word/2020/wordml/sdtdatahash" xmlns:w16se="http://schemas.microsoft.com/office/word/2015/wordml/symex" xmlns:wpg="http://schemas.microsoft.com/office/word/2010/wordprocessingGroup" xmlns:wpi="http://schemas.microsoft.com/office/word/2010/wordprocessingInk" xmlns:wne="http://schemas.microsoft.com/office/word/2006/wordml" xmlns:wps="http://schemas.microsoft.com/office/word/2010/wordprocessingShape" mc:Ignorable="w14 w15 w16se w16cid w16 w16cex w16sdtdh wp14">
-  <w:comment w:id="10" w:author="Andrew Bates" w:date="2022-09-05T15:36:00Z" w:initials="AB">
+  <w:comment w:id="9" w:author="Andrew Bates" w:date="2022-09-05T15:36:00Z" w:initials="AB">
     <w:p>
       <w:pPr>
         <w:pStyle w:val="CommentText"/>
@@ -5403,7 +5386,7 @@
       </w:r>
     </w:p>
   </w:comment>
-  <w:comment w:id="17" w:author="Andrew Bates" w:date="2022-09-05T15:43:00Z" w:initials="AB">
+  <w:comment w:id="16" w:author="Andrew Bates" w:date="2022-09-05T15:43:00Z" w:initials="AB">
     <w:p>
       <w:pPr>
         <w:pStyle w:val="CommentText"/>
@@ -5419,7 +5402,7 @@
       </w:r>
     </w:p>
   </w:comment>
-  <w:comment w:id="24" w:author="Andrew Bates" w:date="2022-09-05T15:52:00Z" w:initials="AB">
+  <w:comment w:id="23" w:author="Andrew Bates" w:date="2022-09-05T15:52:00Z" w:initials="AB">
     <w:p>
       <w:pPr>
         <w:pStyle w:val="CommentText"/>
@@ -5435,7 +5418,7 @@
       </w:r>
     </w:p>
   </w:comment>
-  <w:comment w:id="61" w:author="Andrew Bates" w:date="2022-09-05T15:51:00Z" w:initials="AB">
+  <w:comment w:id="51" w:author="Andrew Bates" w:date="2022-09-05T15:51:00Z" w:initials="AB">
     <w:p>
       <w:pPr>
         <w:pStyle w:val="CommentText"/>
@@ -5451,7 +5434,7 @@
       </w:r>
     </w:p>
   </w:comment>
-  <w:comment w:id="62" w:author="Andrew Bates" w:date="2022-09-05T16:00:00Z" w:initials="AB">
+  <w:comment w:id="52" w:author="Andrew Bates" w:date="2022-09-05T16:00:00Z" w:initials="AB">
     <w:p>
       <w:pPr>
         <w:pStyle w:val="CommentText"/>
@@ -5467,7 +5450,7 @@
       </w:r>
     </w:p>
   </w:comment>
-  <w:comment w:id="65" w:author="Andrew Bates" w:date="2022-09-05T16:09:00Z" w:initials="AB">
+  <w:comment w:id="55" w:author="Andrew Bates" w:date="2022-09-05T16:09:00Z" w:initials="AB">
     <w:p>
       <w:pPr>
         <w:pStyle w:val="CommentText"/>
@@ -5548,13 +5531,12 @@
 <w:ftr xmlns:wpc="http://schemas.microsoft.com/office/word/2010/wordprocessingCanvas" xmlns:cx="http://schemas.microsoft.com/office/drawing/2014/chartex" xmlns:cx1="http://schemas.microsoft.com/office/drawing/2015/9/8/chartex" xmlns:cx2="http://schemas.microsoft.com/office/drawing/2015/10/21/chartex" xmlns:cx3="http://schemas.microsoft.com/office/drawing/2016/5/9/chartex" xmlns:cx4="http://schemas.microsoft.com/office/drawing/2016/5/10/chartex" xmlns:cx5="http://schemas.microsoft.com/office/drawing/2016/5/11/chartex" xmlns:cx6="http://schemas.microsoft.com/office/drawing/2016/5/12/chartex" xmlns:cx7="http://schemas.microsoft.com/office/drawing/2016/5/13/chartex" xmlns:cx8="http://schemas.microsoft.com/office/drawing/2016/5/14/chartex" xmlns:mc="http://schemas.openxmlformats.org/markup-compatibility/2006" xmlns:aink="http://schemas.microsoft.com/office/drawing/2016/ink" xmlns:am3d="http://schemas.microsoft.com/office/drawing/2017/model3d" xmlns:o="urn:schemas-microsoft-com:office:office" xmlns:oel="http://schemas.microsoft.com/office/2019/extlst" xmlns:r="http://schemas.openxmlformats.org/officeDocument/2006/relationships" xmlns:m="http://schemas.openxmlformats.org/officeDocument/2006/math" xmlns:v="urn:schemas-microsoft-com:vml" xmlns:wp14="http://schemas.microsoft.com/office/word/2010/wordprocessingDrawing" xmlns:wp="http://schemas.openxmlformats.org/drawingml/2006/wordprocessingDrawing" xmlns:w10="urn:schemas-microsoft-com:office:word" xmlns:w="http://schemas.openxmlformats.org/wordprocessingml/2006/main" xmlns:w14="http://schemas.microsoft.com/office/word/2010/wordml" xmlns:w15="http://schemas.microsoft.com/office/word/2012/wordml" xmlns:w16cex="http://schemas.microsoft.com/office/word/2018/wordml/cex" xmlns:w16cid="http://schemas.microsoft.com/office/word/2016/wordml/cid" xmlns:w16="http://schemas.microsoft.com/office/word/2018/wordml" xmlns:w16sdtdh="http://schemas.microsoft.com/office/word/2020/wordml/sdtdatahash" xmlns:w16se="http://schemas.microsoft.com/office/word/2015/wordml/symex" xmlns:wpg="http://schemas.microsoft.com/office/word/2010/wordprocessingGroup" xmlns:wpi="http://schemas.microsoft.com/office/word/2010/wordprocessingInk" xmlns:wne="http://schemas.microsoft.com/office/word/2006/wordml" xmlns:wps="http://schemas.microsoft.com/office/word/2010/wordprocessingShape" mc:Ignorable="w14 w15 w16se w16cid w16 w16cex w16sdtdh wp14">
   <w:sdt>
     <w:sdtPr>
-      <w:id w:val="1167368137"/>
+      <w:id w:val="1557819597"/>
       <w:docPartObj>
         <w:docPartGallery w:val="Page Numbers (Bottom of Page)"/>
         <w:docPartUnique/>
       </w:docPartObj>
     </w:sdtPr>
-    <w:sdtEndPr/>
     <w:sdtContent>
       <w:sdt>
         <w:sdtPr>
@@ -5564,7 +5546,6 @@
             <w:docPartUnique/>
           </w:docPartObj>
         </w:sdtPr>
-        <w:sdtEndPr/>
         <w:sdtContent>
           <w:p>
             <w:pPr>
@@ -5580,13 +5561,14 @@
                 <w:sz w:val="24"/>
                 <w:szCs w:val="24"/>
               </w:rPr>
+              <w:fldChar w:fldCharType="begin"/>
             </w:r>
             <w:r>
               <w:rPr>
                 <w:b/>
                 <w:bCs/>
               </w:rPr>
-              <w:instrText xml:space="preserve"/>
+              <w:instrText xml:space="preserve"> PAGE </w:instrText>
             </w:r>
             <w:r>
               <w:rPr>
@@ -5595,6 +5577,7 @@
                 <w:sz w:val="24"/>
                 <w:szCs w:val="24"/>
               </w:rPr>
+              <w:fldChar w:fldCharType="separate"/>
             </w:r>
             <w:r>
               <w:rPr>
@@ -5611,6 +5594,7 @@
                 <w:sz w:val="24"/>
                 <w:szCs w:val="24"/>
               </w:rPr>
+              <w:fldChar w:fldCharType="end"/>
             </w:r>
             <w:r>
               <w:t xml:space="preserve"> of </w:t>
@@ -5622,13 +5606,14 @@
                 <w:sz w:val="24"/>
                 <w:szCs w:val="24"/>
               </w:rPr>
+              <w:fldChar w:fldCharType="begin"/>
             </w:r>
             <w:r>
               <w:rPr>
                 <w:b/>
                 <w:bCs/>
               </w:rPr>
-              <w:instrText xml:space="preserve"/>
+              <w:instrText xml:space="preserve"> NUMPAGES  </w:instrText>
             </w:r>
             <w:r>
               <w:rPr>
@@ -5637,6 +5622,7 @@
                 <w:sz w:val="24"/>
                 <w:szCs w:val="24"/>
               </w:rPr>
+              <w:fldChar w:fldCharType="separate"/>
             </w:r>
             <w:r>
               <w:rPr>
@@ -5653,6 +5639,7 @@
                 <w:sz w:val="24"/>
                 <w:szCs w:val="24"/>
               </w:rPr>
+              <w:fldChar w:fldCharType="end"/>
             </w:r>
           </w:p>
         </w:sdtContent>
@@ -5671,23 +5658,21 @@
 <w:ftr xmlns:wpc="http://schemas.microsoft.com/office/word/2010/wordprocessingCanvas" xmlns:cx="http://schemas.microsoft.com/office/drawing/2014/chartex" xmlns:cx1="http://schemas.microsoft.com/office/drawing/2015/9/8/chartex" xmlns:cx2="http://schemas.microsoft.com/office/drawing/2015/10/21/chartex" xmlns:cx3="http://schemas.microsoft.com/office/drawing/2016/5/9/chartex" xmlns:cx4="http://schemas.microsoft.com/office/drawing/2016/5/10/chartex" xmlns:cx5="http://schemas.microsoft.com/office/drawing/2016/5/11/chartex" xmlns:cx6="http://schemas.microsoft.com/office/drawing/2016/5/12/chartex" xmlns:cx7="http://schemas.microsoft.com/office/drawing/2016/5/13/chartex" xmlns:cx8="http://schemas.microsoft.com/office/drawing/2016/5/14/chartex" xmlns:mc="http://schemas.openxmlformats.org/markup-compatibility/2006" xmlns:aink="http://schemas.microsoft.com/office/drawing/2016/ink" xmlns:am3d="http://schemas.microsoft.com/office/drawing/2017/model3d" xmlns:o="urn:schemas-microsoft-com:office:office" xmlns:oel="http://schemas.microsoft.com/office/2019/extlst" xmlns:r="http://schemas.openxmlformats.org/officeDocument/2006/relationships" xmlns:m="http://schemas.openxmlformats.org/officeDocument/2006/math" xmlns:v="urn:schemas-microsoft-com:vml" xmlns:wp14="http://schemas.microsoft.com/office/word/2010/wordprocessingDrawing" xmlns:wp="http://schemas.openxmlformats.org/drawingml/2006/wordprocessingDrawing" xmlns:w10="urn:schemas-microsoft-com:office:word" xmlns:w="http://schemas.openxmlformats.org/wordprocessingml/2006/main" xmlns:w14="http://schemas.microsoft.com/office/word/2010/wordml" xmlns:w15="http://schemas.microsoft.com/office/word/2012/wordml" xmlns:w16cex="http://schemas.microsoft.com/office/word/2018/wordml/cex" xmlns:w16cid="http://schemas.microsoft.com/office/word/2016/wordml/cid" xmlns:w16="http://schemas.microsoft.com/office/word/2018/wordml" xmlns:w16sdtdh="http://schemas.microsoft.com/office/word/2020/wordml/sdtdatahash" xmlns:w16se="http://schemas.microsoft.com/office/word/2015/wordml/symex" xmlns:wpg="http://schemas.microsoft.com/office/word/2010/wordprocessingGroup" xmlns:wpi="http://schemas.microsoft.com/office/word/2010/wordprocessingInk" xmlns:wne="http://schemas.microsoft.com/office/word/2006/wordml" xmlns:wps="http://schemas.microsoft.com/office/word/2010/wordprocessingShape" mc:Ignorable="w14 w15 w16se w16cid w16 w16cex w16sdtdh wp14">
   <w:sdt>
     <w:sdtPr>
-      <w:id w:val="-1363198489"/>
+      <w:id w:val="2066062536"/>
       <w:docPartObj>
         <w:docPartGallery w:val="Page Numbers (Bottom of Page)"/>
         <w:docPartUnique/>
       </w:docPartObj>
     </w:sdtPr>
-    <w:sdtEndPr/>
     <w:sdtContent>
       <w:sdt>
         <w:sdtPr>
-          <w:id w:val="-636725374"/>
+          <w:id w:val="1043557969"/>
           <w:docPartObj>
             <w:docPartGallery w:val="Page Numbers (Top of Page)"/>
             <w:docPartUnique/>
           </w:docPartObj>
         </w:sdtPr>
-        <w:sdtEndPr/>
         <w:sdtContent>
           <w:p>
             <w:pPr>
@@ -5703,13 +5688,14 @@
                 <w:sz w:val="24"/>
                 <w:szCs w:val="24"/>
               </w:rPr>
+              <w:fldChar w:fldCharType="begin"/>
             </w:r>
             <w:r>
               <w:rPr>
                 <w:b/>
                 <w:bCs/>
               </w:rPr>
-              <w:instrText xml:space="preserve"/>
+              <w:instrText xml:space="preserve"> PAGE </w:instrText>
             </w:r>
             <w:r>
               <w:rPr>
@@ -5718,6 +5704,7 @@
                 <w:sz w:val="24"/>
                 <w:szCs w:val="24"/>
               </w:rPr>
+              <w:fldChar w:fldCharType="separate"/>
             </w:r>
             <w:r>
               <w:rPr>
@@ -5734,6 +5721,7 @@
                 <w:sz w:val="24"/>
                 <w:szCs w:val="24"/>
               </w:rPr>
+              <w:fldChar w:fldCharType="end"/>
             </w:r>
             <w:r>
               <w:t xml:space="preserve"> of </w:t>
@@ -5745,13 +5733,14 @@
                 <w:sz w:val="24"/>
                 <w:szCs w:val="24"/>
               </w:rPr>
+              <w:fldChar w:fldCharType="begin"/>
             </w:r>
             <w:r>
               <w:rPr>
                 <w:b/>
                 <w:bCs/>
               </w:rPr>
-              <w:instrText xml:space="preserve"/>
+              <w:instrText xml:space="preserve"> NUMPAGES  </w:instrText>
             </w:r>
             <w:r>
               <w:rPr>
@@ -5760,6 +5749,7 @@
                 <w:sz w:val="24"/>
                 <w:szCs w:val="24"/>
               </w:rPr>
+              <w:fldChar w:fldCharType="separate"/>
             </w:r>
             <w:r>
               <w:rPr>
@@ -5776,6 +5766,7 @@
                 <w:sz w:val="24"/>
                 <w:szCs w:val="24"/>
               </w:rPr>
+              <w:fldChar w:fldCharType="end"/>
             </w:r>
           </w:p>
         </w:sdtContent>
@@ -5822,13 +5813,39 @@
       <w:pStyle w:val="Header"/>
     </w:pPr>
     <w:r>
-      <w:t>Principles and Design of IoT Systems (PDIoT) [INFR11150]</w:t>
+      <w:t>Principles and Design of IoT Systems (PDIoT) [</w:t>
+    </w:r>
+    <w:ins w:id="56" w:author="D K Arvind" w:date="2022-09-20T05:19:00Z">
+      <w:r>
+        <w:t>INFR11239</w:t>
+      </w:r>
+    </w:ins>
+    <w:ins w:id="57" w:author="D K Arvind" w:date="2022-09-20T05:45:00Z">
+      <w:r>
+        <w:t xml:space="preserve"> (UG)</w:t>
+      </w:r>
+    </w:ins>
+    <w:ins w:id="58" w:author="D K Arvind" w:date="2022-09-20T05:20:00Z">
+      <w:r>
+        <w:t>/</w:t>
+      </w:r>
+    </w:ins>
+    <w:r>
+      <w:t>INFR11150</w:t>
+    </w:r>
+    <w:ins w:id="59" w:author="D K Arvind" w:date="2022-09-20T05:46:00Z">
+      <w:r>
+        <w:t xml:space="preserve"> (PG)</w:t>
+      </w:r>
+    </w:ins>
+    <w:r>
+      <w:t>]</w:t>
     </w:r>
     <w:r>
-      <w:t>, v0.</w:t>
+      <w:t>, v</w:t>
     </w:r>
     <w:r>
-      <w:t>2</w:t>
+      <w:t>1.0</w:t>
     </w:r>
   </w:p>
 </w:hdr>
@@ -5836,59 +5853,11 @@
 
 <file path=word/header2.xml><?xml version="1.0" encoding="utf-8"?>
 <w:hdr xmlns:wpc="http://schemas.microsoft.com/office/word/2010/wordprocessingCanvas" xmlns:cx="http://schemas.microsoft.com/office/drawing/2014/chartex" xmlns:cx1="http://schemas.microsoft.com/office/drawing/2015/9/8/chartex" xmlns:cx2="http://schemas.microsoft.com/office/drawing/2015/10/21/chartex" xmlns:cx3="http://schemas.microsoft.com/office/drawing/2016/5/9/chartex" xmlns:cx4="http://schemas.microsoft.com/office/drawing/2016/5/10/chartex" xmlns:cx5="http://schemas.microsoft.com/office/drawing/2016/5/11/chartex" xmlns:cx6="http://schemas.microsoft.com/office/drawing/2016/5/12/chartex" xmlns:cx7="http://schemas.microsoft.com/office/drawing/2016/5/13/chartex" xmlns:cx8="http://schemas.microsoft.com/office/drawing/2016/5/14/chartex" xmlns:mc="http://schemas.openxmlformats.org/markup-compatibility/2006" xmlns:aink="http://schemas.microsoft.com/office/drawing/2016/ink" xmlns:am3d="http://schemas.microsoft.com/office/drawing/2017/model3d" xmlns:o="urn:schemas-microsoft-com:office:office" xmlns:oel="http://schemas.microsoft.com/office/2019/extlst" xmlns:r="http://schemas.openxmlformats.org/officeDocument/2006/relationships" xmlns:m="http://schemas.openxmlformats.org/officeDocument/2006/math" xmlns:v="urn:schemas-microsoft-com:vml" xmlns:wp14="http://schemas.microsoft.com/office/word/2010/wordprocessingDrawing" xmlns:wp="http://schemas.openxmlformats.org/drawingml/2006/wordprocessingDrawing" xmlns:w10="urn:schemas-microsoft-com:office:word" xmlns:w="http://schemas.openxmlformats.org/wordprocessingml/2006/main" xmlns:w14="http://schemas.microsoft.com/office/word/2010/wordml" xmlns:w15="http://schemas.microsoft.com/office/word/2012/wordml" xmlns:w16cex="http://schemas.microsoft.com/office/word/2018/wordml/cex" xmlns:w16cid="http://schemas.microsoft.com/office/word/2016/wordml/cid" xmlns:w16="http://schemas.microsoft.com/office/word/2018/wordml" xmlns:w16sdtdh="http://schemas.microsoft.com/office/word/2020/wordml/sdtdatahash" xmlns:w16se="http://schemas.microsoft.com/office/word/2015/wordml/symex" xmlns:wpg="http://schemas.microsoft.com/office/word/2010/wordprocessingGroup" xmlns:wpi="http://schemas.microsoft.com/office/word/2010/wordprocessingInk" xmlns:wne="http://schemas.microsoft.com/office/word/2006/wordml" xmlns:wps="http://schemas.microsoft.com/office/word/2010/wordprocessingShape" mc:Ignorable="w14 w15 w16se w16cid w16 w16cex w16sdtdh wp14">
-  <w:sdt>
-    <w:sdtPr>
-      <w:id w:val="-1814089633"/>
-      <w:docPartObj>
-        <w:docPartGallery w:val="Watermarks"/>
-        <w:docPartUnique/>
-      </w:docPartObj>
-    </w:sdtPr>
-    <w:sdtEndPr/>
-    <w:sdtContent>
-      <w:p>
-        <w:pPr>
-          <w:pStyle w:val="Header"/>
-        </w:pPr>
-        <w:r>
-          <w:rPr>
-            <w:noProof/>
-          </w:rPr>
-          <w:pict w14:anchorId="3814378A">
-            <v:shapetype id="_x0000_t136" coordsize="21600,21600" o:spt="136" adj="10800" path="m@7,l@8,m@5,21600l@6,21600e">
-              <v:formulas>
-                <v:f eqn="sum #0 0 10800"/>
-                <v:f eqn="prod #0 2 1"/>
-                <v:f eqn="sum 21600 0 @1"/>
-                <v:f eqn="sum 0 0 @2"/>
-                <v:f eqn="sum 21600 0 @3"/>
-                <v:f eqn="if @0 @3 0"/>
-                <v:f eqn="if @0 21600 @1"/>
-                <v:f eqn="if @0 0 @2"/>
-                <v:f eqn="if @0 @4 21600"/>
-                <v:f eqn="mid @5 @6"/>
-                <v:f eqn="mid @8 @5"/>
-                <v:f eqn="mid @7 @8"/>
-                <v:f eqn="mid @6 @7"/>
-                <v:f eqn="sum @6 0 @5"/>
-              </v:formulas>
-              <v:path textpathok="t" o:connecttype="custom" o:connectlocs="@9,0;@10,10800;@11,21600;@12,10800" o:connectangles="270,180,90,0"/>
-              <v:textpath on="t" fitshape="t"/>
-              <v:handles>
-                <v:h position="#0,bottomRight" xrange="6629,14971"/>
-              </v:handles>
-              <o:lock v:ext="edit" text="t" shapetype="t"/>
-            </v:shapetype>
-            <v:shape id="PowerPlusWaterMarkObject357831064" o:spid="_x0000_s1030" type="#_x0000_t136" style="position:absolute;margin-left:0;margin-top:0;width:412.4pt;height:247.45pt;rotation:315;z-index:-251658752;mso-position-horizontal:center;mso-position-horizontal-relative:margin;mso-position-vertical:center;mso-position-vertical-relative:margin" o:allowincell="f" fillcolor="silver" stroked="f">
-              <v:fill opacity=".5"/>
-              <v:textpath style="font-family:&quot;Calibri&quot;;font-size:1pt" string="DRAFT"/>
-              <w10:wrap anchorx="margin" anchory="margin"/>
-            </v:shape>
-          </w:pict>
-        </w:r>
-      </w:p>
-    </w:sdtContent>
-  </w:sdt>
+  <w:p>
+    <w:pPr>
+      <w:pStyle w:val="Header"/>
+    </w:pPr>
+  </w:p>
 </w:hdr>
 </file>
 

</xml_diff>

<commit_message>
Add sharepoint link for slides upload
</commit_message>
<xml_diff>
--- a/PDIOTCoursework2022-23.docx
+++ b/PDIOTCoursework2022-23.docx
@@ -402,7 +402,13 @@
         <w:rPr>
           <w:rStyle w:val="Strong"/>
         </w:rPr>
-        <w:t>1.0</w:t>
+        <w:t>1.</w:t>
+      </w:r>
+      <w:r>
+        <w:rPr>
+          <w:rStyle w:val="Strong"/>
+        </w:rPr>
+        <w:t>1</w:t>
       </w:r>
       <w:del w:id="5" w:author="D K Arvind" w:date="2022-09-20T05:24:00Z">
         <w:r>
@@ -438,21 +444,31 @@
           <w:delText>8</w:delText>
         </w:r>
       </w:del>
-      <w:ins w:id="7" w:author="D K Arvind" w:date="2022-09-20T05:24:00Z">
-        <w:r>
-          <w:rPr>
-            <w:rStyle w:val="Strong"/>
-          </w:rPr>
-          <w:t>20</w:t>
-        </w:r>
-      </w:ins>
       <w:r>
         <w:rPr>
           <w:rStyle w:val="Strong"/>
         </w:rPr>
-        <w:t xml:space="preserve"> September 2022</w:t>
-      </w:r>
-      <w:bookmarkStart w:id="8" w:name="_Hlk50559281"/>
+        <w:t>14</w:t>
+      </w:r>
+      <w:r>
+        <w:rPr>
+          <w:rStyle w:val="Strong"/>
+        </w:rPr>
+        <w:t xml:space="preserve"> </w:t>
+      </w:r>
+      <w:r>
+        <w:rPr>
+          <w:rStyle w:val="Strong"/>
+        </w:rPr>
+        <w:t>November</w:t>
+      </w:r>
+      <w:r>
+        <w:rPr>
+          <w:rStyle w:val="Strong"/>
+        </w:rPr>
+        <w:t xml:space="preserve"> 2022</w:t>
+      </w:r>
+      <w:bookmarkStart w:id="7" w:name="_Hlk50559281"/>
     </w:p>
     <w:p>
       <w:pPr>
@@ -462,7 +478,7 @@
         <w:t>Course Overview</w:t>
       </w:r>
     </w:p>
-    <w:bookmarkEnd w:id="8"/>
+    <w:bookmarkEnd w:id="7"/>
     <w:p>
       <w:r>
         <w:t xml:space="preserve">Welcome to the </w:t>
@@ -505,15 +521,15 @@
       <w:r>
         <w:t xml:space="preserve"> of 10 weeks</w:t>
       </w:r>
-      <w:commentRangeStart w:id="9"/>
-      <w:commentRangeEnd w:id="9"/>
+      <w:commentRangeStart w:id="8"/>
+      <w:commentRangeEnd w:id="8"/>
       <w:r>
         <w:rPr>
           <w:rStyle w:val="CommentReference"/>
         </w:rPr>
-        <w:commentReference w:id="9"/>
-      </w:r>
-      <w:ins w:id="10" w:author="D K Arvind" w:date="2022-09-20T05:47:00Z">
+        <w:commentReference w:id="8"/>
+      </w:r>
+      <w:ins w:id="9" w:author="D K Arvind" w:date="2022-09-20T05:47:00Z">
         <w:r>
           <w:t xml:space="preserve"> (Coursework 3)</w:t>
         </w:r>
@@ -574,7 +590,7 @@
       <w:r>
         <w:t xml:space="preserve"> essay</w:t>
       </w:r>
-      <w:ins w:id="11" w:author="D K Arvind" w:date="2022-09-20T05:47:00Z">
+      <w:ins w:id="10" w:author="D K Arvind" w:date="2022-09-20T05:47:00Z">
         <w:r>
           <w:t xml:space="preserve"> (Coursework 2)</w:t>
         </w:r>
@@ -641,7 +657,7 @@
       <w:r>
         <w:t>implementation</w:t>
       </w:r>
-      <w:ins w:id="12" w:author="D K Arvind" w:date="2022-09-20T05:47:00Z">
+      <w:ins w:id="11" w:author="D K Arvind" w:date="2022-09-20T05:47:00Z">
         <w:r>
           <w:t xml:space="preserve"> (Cou</w:t>
         </w:r>
@@ -678,7 +694,6 @@
           <w:numId w:val="2"/>
         </w:numPr>
       </w:pPr>
-      <w:proofErr w:type="spellStart"/>
       <w:r>
         <w:rPr>
           <w:b/>
@@ -686,7 +701,6 @@
         </w:rPr>
         <w:t>Respeck</w:t>
       </w:r>
-      <w:proofErr w:type="spellEnd"/>
       <w:r>
         <w:t>:</w:t>
       </w:r>
@@ -902,7 +916,7 @@
       </w:r>
     </w:p>
     <w:p>
-      <w:bookmarkStart w:id="13" w:name="_Hlk50561416"/>
+      <w:bookmarkStart w:id="12" w:name="_Hlk50561416"/>
       <w:r>
         <w:lastRenderedPageBreak/>
         <w:t>The first coursework assignment is to collect m</w:t>
@@ -926,15 +940,7 @@
         <w:t xml:space="preserve">will wear </w:t>
       </w:r>
       <w:r>
-        <w:t xml:space="preserve">the </w:t>
-      </w:r>
-      <w:proofErr w:type="spellStart"/>
-      <w:r>
-        <w:t>Respeck</w:t>
-      </w:r>
-      <w:proofErr w:type="spellEnd"/>
-      <w:r>
-        <w:t xml:space="preserve"> </w:t>
+        <w:t xml:space="preserve">the Respeck </w:t>
       </w:r>
       <w:r>
         <w:t>monitor</w:t>
@@ -978,9 +984,9 @@
       <w:r>
         <w:t>.</w:t>
       </w:r>
-      <w:bookmarkStart w:id="14" w:name="_Hlk50564721"/>
-    </w:p>
-    <w:bookmarkEnd w:id="14"/>
+      <w:bookmarkStart w:id="13" w:name="_Hlk50564721"/>
+    </w:p>
+    <w:bookmarkEnd w:id="13"/>
     <w:p>
       <w:pPr>
         <w:pStyle w:val="Heading2"/>
@@ -1109,8 +1115,8 @@
       </w:r>
     </w:p>
     <w:p>
-      <w:bookmarkStart w:id="15" w:name="_Hlk50561645"/>
-      <w:bookmarkEnd w:id="13"/>
+      <w:bookmarkStart w:id="14" w:name="_Hlk50561645"/>
+      <w:bookmarkEnd w:id="12"/>
       <w:r>
         <w:t>Research</w:t>
       </w:r>
@@ -1220,13 +1226,13 @@
       <w:r>
         <w:t xml:space="preserve">motion </w:t>
       </w:r>
-      <w:commentRangeStart w:id="16"/>
-      <w:commentRangeEnd w:id="16"/>
+      <w:commentRangeStart w:id="15"/>
+      <w:commentRangeEnd w:id="15"/>
       <w:r>
         <w:rPr>
           <w:rStyle w:val="CommentReference"/>
         </w:rPr>
-        <w:commentReference w:id="16"/>
+        <w:commentReference w:id="15"/>
       </w:r>
       <w:r>
         <w:t xml:space="preserve">sensors </w:t>
@@ -1251,7 +1257,7 @@
       <w:r>
         <w:t xml:space="preserve"> </w:t>
       </w:r>
-      <w:bookmarkEnd w:id="15"/>
+      <w:bookmarkEnd w:id="14"/>
     </w:p>
     <w:p>
       <w:pPr>
@@ -1645,12 +1651,12 @@
       <w:r>
         <w:t>20 January 2023 (1</w:t>
       </w:r>
-      <w:ins w:id="17" w:author="D K Arvind" w:date="2022-09-20T05:48:00Z">
+      <w:ins w:id="16" w:author="D K Arvind" w:date="2022-09-20T05:48:00Z">
         <w:r>
           <w:t>2</w:t>
         </w:r>
       </w:ins>
-      <w:del w:id="18" w:author="D K Arvind" w:date="2022-09-20T05:48:00Z">
+      <w:del w:id="17" w:author="D K Arvind" w:date="2022-09-20T05:48:00Z">
         <w:r>
           <w:delText>6</w:delText>
         </w:r>
@@ -1658,7 +1664,7 @@
       <w:r>
         <w:t>:00</w:t>
       </w:r>
-      <w:ins w:id="19" w:author="D K Arvind" w:date="2022-09-20T05:48:00Z">
+      <w:ins w:id="18" w:author="D K Arvind" w:date="2022-09-20T05:48:00Z">
         <w:r>
           <w:t xml:space="preserve"> noon</w:t>
         </w:r>
@@ -2009,12 +2015,12 @@
       <w:r>
         <w:t>will be due by 1</w:t>
       </w:r>
-      <w:ins w:id="20" w:author="D K Arvind" w:date="2022-09-20T05:27:00Z">
+      <w:ins w:id="19" w:author="D K Arvind" w:date="2022-09-20T05:27:00Z">
         <w:r>
           <w:t>2</w:t>
         </w:r>
       </w:ins>
-      <w:del w:id="21" w:author="D K Arvind" w:date="2022-09-20T05:27:00Z">
+      <w:del w:id="20" w:author="D K Arvind" w:date="2022-09-20T05:27:00Z">
         <w:r>
           <w:delText>6</w:delText>
         </w:r>
@@ -2022,7 +2028,7 @@
       <w:r>
         <w:t xml:space="preserve">:00 </w:t>
       </w:r>
-      <w:ins w:id="22" w:author="D K Arvind" w:date="2022-09-20T05:49:00Z">
+      <w:ins w:id="21" w:author="D K Arvind" w:date="2022-09-20T05:49:00Z">
         <w:r>
           <w:t xml:space="preserve">noon </w:t>
         </w:r>
@@ -2391,7 +2397,7 @@
       <w:r>
         <w:t>Wednesday</w:t>
       </w:r>
-      <w:commentRangeStart w:id="23"/>
+      <w:commentRangeStart w:id="22"/>
       <w:r>
         <w:t>, 2</w:t>
       </w:r>
@@ -2401,12 +2407,12 @@
       <w:r>
         <w:t xml:space="preserve"> September</w:t>
       </w:r>
-      <w:commentRangeEnd w:id="23"/>
+      <w:commentRangeEnd w:id="22"/>
       <w:r>
         <w:rPr>
           <w:rStyle w:val="CommentReference"/>
         </w:rPr>
-        <w:commentReference w:id="23"/>
+        <w:commentReference w:id="22"/>
       </w:r>
       <w:r>
         <w:t xml:space="preserve"> </w:t>
@@ -2417,7 +2423,7 @@
       <w:r>
         <w:t>2</w:t>
       </w:r>
-      <w:ins w:id="24" w:author="D K Arvind" w:date="2022-09-20T05:28:00Z">
+      <w:ins w:id="23" w:author="D K Arvind" w:date="2022-09-20T05:28:00Z">
         <w:r>
           <w:t xml:space="preserve"> in the PDIoT lab</w:t>
         </w:r>
@@ -2474,12 +2480,12 @@
       <w:r>
         <w:t>will take place in weeks 2-</w:t>
       </w:r>
-      <w:ins w:id="25" w:author="D K Arvind" w:date="2022-09-20T05:42:00Z">
+      <w:ins w:id="24" w:author="D K Arvind" w:date="2022-09-20T05:42:00Z">
         <w:r>
           <w:t>6</w:t>
         </w:r>
       </w:ins>
-      <w:del w:id="26" w:author="D K Arvind" w:date="2022-09-20T05:42:00Z">
+      <w:del w:id="25" w:author="D K Arvind" w:date="2022-09-20T05:42:00Z">
         <w:r>
           <w:delText>5</w:delText>
         </w:r>
@@ -2514,12 +2520,12 @@
       <w:r>
         <w:t xml:space="preserve"> describing your research</w:t>
       </w:r>
-      <w:ins w:id="27" w:author="D K Arvind" w:date="2022-09-20T05:30:00Z">
+      <w:ins w:id="26" w:author="D K Arvind" w:date="2022-09-20T05:30:00Z">
         <w:r>
           <w:t xml:space="preserve"> for each</w:t>
         </w:r>
       </w:ins>
-      <w:ins w:id="28" w:author="D K Arvind" w:date="2022-09-20T05:31:00Z">
+      <w:ins w:id="27" w:author="D K Arvind" w:date="2022-09-20T05:31:00Z">
         <w:r>
           <w:t xml:space="preserve"> tutorial session</w:t>
         </w:r>
@@ -2529,12 +2535,12 @@
       </w:r>
     </w:p>
     <w:p>
-      <w:ins w:id="29" w:author="D K Arvind" w:date="2022-09-20T05:35:00Z">
+      <w:ins w:id="28" w:author="D K Arvind" w:date="2022-09-20T05:35:00Z">
         <w:r>
           <w:t xml:space="preserve">The tutorials </w:t>
         </w:r>
       </w:ins>
-      <w:ins w:id="30" w:author="D K Arvind" w:date="2022-09-20T05:36:00Z">
+      <w:ins w:id="29" w:author="D K Arvind" w:date="2022-09-20T05:36:00Z">
         <w:r>
           <w:t>on T</w:t>
         </w:r>
@@ -2542,23 +2548,23 @@
           <w:t>hursdays</w:t>
         </w:r>
       </w:ins>
-      <w:ins w:id="31" w:author="D K Arvind" w:date="2022-09-20T05:38:00Z">
+      <w:ins w:id="30" w:author="D K Arvind" w:date="2022-09-20T05:38:00Z">
         <w:r>
           <w:t xml:space="preserve"> </w:t>
         </w:r>
       </w:ins>
-      <w:ins w:id="32" w:author="D K Arvind" w:date="2022-09-20T05:35:00Z">
+      <w:ins w:id="31" w:author="D K Arvind" w:date="2022-09-20T05:35:00Z">
         <w:r>
           <w:t xml:space="preserve">at 10:00 </w:t>
         </w:r>
       </w:ins>
-      <w:ins w:id="33" w:author="D K Arvind" w:date="2022-09-20T06:09:00Z">
+      <w:ins w:id="32" w:author="D K Arvind" w:date="2022-09-20T06:09:00Z">
         <w:r>
           <w:t>(</w:t>
         </w:r>
         <w:r>
           <w:rPr>
-            <w:rPrChange w:id="34" w:author="D K Arvind" w:date="2022-09-20T06:09:00Z">
+            <w:rPrChange w:id="33" w:author="D K Arvind" w:date="2022-09-20T06:09:00Z">
               <w:rPr>
                 <w:rFonts w:ascii="Verdana" w:hAnsi="Verdana"/>
                 <w:color w:val="000000"/>
@@ -2581,12 +2587,12 @@
           <w:t xml:space="preserve"> </w:t>
         </w:r>
       </w:ins>
-      <w:ins w:id="35" w:author="D K Arvind" w:date="2022-09-20T05:35:00Z">
+      <w:ins w:id="34" w:author="D K Arvind" w:date="2022-09-20T05:35:00Z">
         <w:r>
           <w:t xml:space="preserve">and 11:10 </w:t>
         </w:r>
       </w:ins>
-      <w:ins w:id="36" w:author="D K Arvind" w:date="2022-09-20T06:10:00Z">
+      <w:ins w:id="35" w:author="D K Arvind" w:date="2022-09-20T06:10:00Z">
         <w:r>
           <w:t>(AT</w:t>
         </w:r>
@@ -2594,17 +2600,17 @@
           <w:t xml:space="preserve">_2.05) </w:t>
         </w:r>
       </w:ins>
-      <w:ins w:id="37" w:author="D K Arvind" w:date="2022-09-20T05:36:00Z">
+      <w:ins w:id="36" w:author="D K Arvind" w:date="2022-09-20T05:36:00Z">
         <w:r>
           <w:t xml:space="preserve">will start on </w:t>
         </w:r>
       </w:ins>
-      <w:ins w:id="38" w:author="D K Arvind" w:date="2022-09-20T05:37:00Z">
+      <w:ins w:id="37" w:author="D K Arvind" w:date="2022-09-20T05:37:00Z">
         <w:r>
           <w:t xml:space="preserve">29 September until </w:t>
         </w:r>
       </w:ins>
-      <w:ins w:id="39" w:author="D K Arvind" w:date="2022-09-20T05:38:00Z">
+      <w:ins w:id="38" w:author="D K Arvind" w:date="2022-09-20T05:38:00Z">
         <w:r>
           <w:t xml:space="preserve">20 </w:t>
         </w:r>
@@ -2620,12 +2626,12 @@
           <w:t xml:space="preserve">; the ones on Tuesdays </w:t>
         </w:r>
       </w:ins>
-      <w:ins w:id="40" w:author="D K Arvind" w:date="2022-09-20T05:52:00Z">
+      <w:ins w:id="39" w:author="D K Arvind" w:date="2022-09-20T05:52:00Z">
         <w:r>
           <w:t xml:space="preserve">at 10:00 </w:t>
         </w:r>
       </w:ins>
-      <w:ins w:id="41" w:author="D K Arvind" w:date="2022-09-20T06:10:00Z">
+      <w:ins w:id="40" w:author="D K Arvind" w:date="2022-09-20T06:10:00Z">
         <w:r>
           <w:t>(</w:t>
         </w:r>
@@ -2633,32 +2639,32 @@
           <w:t>AT_2.</w:t>
         </w:r>
       </w:ins>
-      <w:ins w:id="42" w:author="D K Arvind" w:date="2022-09-20T06:11:00Z">
+      <w:ins w:id="41" w:author="D K Arvind" w:date="2022-09-20T06:11:00Z">
         <w:r>
           <w:t xml:space="preserve">04) </w:t>
         </w:r>
       </w:ins>
-      <w:ins w:id="43" w:author="D K Arvind" w:date="2022-09-20T05:52:00Z">
+      <w:ins w:id="42" w:author="D K Arvind" w:date="2022-09-20T05:52:00Z">
         <w:r>
           <w:t xml:space="preserve">and 11:10 </w:t>
         </w:r>
       </w:ins>
-      <w:ins w:id="44" w:author="D K Arvind" w:date="2022-09-20T06:11:00Z">
+      <w:ins w:id="43" w:author="D K Arvind" w:date="2022-09-20T06:11:00Z">
         <w:r>
           <w:t xml:space="preserve">(AT_2.04) </w:t>
         </w:r>
       </w:ins>
-      <w:ins w:id="45" w:author="D K Arvind" w:date="2022-09-20T05:38:00Z">
+      <w:ins w:id="44" w:author="D K Arvind" w:date="2022-09-20T05:38:00Z">
         <w:r>
           <w:t xml:space="preserve">will start on </w:t>
         </w:r>
       </w:ins>
-      <w:ins w:id="46" w:author="D K Arvind" w:date="2022-09-20T05:39:00Z">
+      <w:ins w:id="45" w:author="D K Arvind" w:date="2022-09-20T05:39:00Z">
         <w:r>
           <w:t xml:space="preserve">4 </w:t>
         </w:r>
       </w:ins>
-      <w:ins w:id="47" w:author="D K Arvind" w:date="2022-09-20T05:40:00Z">
+      <w:ins w:id="46" w:author="D K Arvind" w:date="2022-09-20T05:40:00Z">
         <w:r>
           <w:t>October a</w:t>
         </w:r>
@@ -2666,7 +2672,7 @@
           <w:t xml:space="preserve">nd end on </w:t>
         </w:r>
       </w:ins>
-      <w:ins w:id="48" w:author="D K Arvind" w:date="2022-09-20T05:41:00Z">
+      <w:ins w:id="47" w:author="D K Arvind" w:date="2022-09-20T05:41:00Z">
         <w:r>
           <w:t>25 October</w:t>
         </w:r>
@@ -2687,7 +2693,7 @@
       <w:r>
         <w:t>Weekly lab sessions</w:t>
       </w:r>
-      <w:ins w:id="49" w:author="D K Arvind" w:date="2022-09-20T05:31:00Z">
+      <w:ins w:id="48" w:author="D K Arvind" w:date="2022-09-20T05:31:00Z">
         <w:r>
           <w:t xml:space="preserve"> in the PDIOT Lab (AT3.09)</w:t>
         </w:r>
@@ -2719,7 +2725,7 @@
       <w:r>
         <w:t xml:space="preserve">. </w:t>
       </w:r>
-      <w:del w:id="50" w:author="D K Arvind" w:date="2022-09-20T05:31:00Z">
+      <w:del w:id="49" w:author="D K Arvind" w:date="2022-09-20T05:31:00Z">
         <w:r>
           <w:delText>The PDIoT lab is</w:delText>
         </w:r>
@@ -2767,13 +2773,13 @@
       <w:r>
         <w:t>:00</w:t>
       </w:r>
-      <w:commentRangeStart w:id="51"/>
-      <w:commentRangeEnd w:id="51"/>
+      <w:commentRangeStart w:id="50"/>
+      <w:commentRangeEnd w:id="50"/>
       <w:r>
         <w:rPr>
           <w:rStyle w:val="CommentReference"/>
         </w:rPr>
-        <w:commentReference w:id="51"/>
+        <w:commentReference w:id="50"/>
       </w:r>
       <w:r>
         <w:t xml:space="preserve">.  </w:t>
@@ -3341,16 +3347,16 @@
       <w:r>
         <w:t xml:space="preserve"> to the </w:t>
       </w:r>
-      <w:commentRangeStart w:id="52"/>
+      <w:commentRangeStart w:id="51"/>
       <w:r>
         <w:t>Cube platform</w:t>
       </w:r>
-      <w:commentRangeEnd w:id="52"/>
+      <w:commentRangeEnd w:id="51"/>
       <w:r>
         <w:rPr>
           <w:rStyle w:val="CommentReference"/>
         </w:rPr>
-        <w:commentReference w:id="52"/>
+        <w:commentReference w:id="51"/>
       </w:r>
     </w:p>
     <w:p>
@@ -3650,7 +3656,7 @@
       <w:r>
         <w:t>Prepare for the final demonstration in Week 10</w:t>
       </w:r>
-      <w:ins w:id="53" w:author="D K Arvind" w:date="2022-09-20T05:32:00Z">
+      <w:ins w:id="52" w:author="D K Arvind" w:date="2022-09-20T05:32:00Z">
         <w:r>
           <w:t xml:space="preserve"> (23 </w:t>
         </w:r>
@@ -3663,7 +3669,7 @@
           <w:t xml:space="preserve"> 2022</w:t>
         </w:r>
       </w:ins>
-      <w:ins w:id="54" w:author="D K Arvind" w:date="2022-09-20T05:33:00Z">
+      <w:ins w:id="53" w:author="D K Arvind" w:date="2022-09-20T05:33:00Z">
         <w:r>
           <w:t>)</w:t>
         </w:r>
@@ -3899,13 +3905,13 @@
       <w:r>
         <w:t>instructors.</w:t>
       </w:r>
-      <w:commentRangeStart w:id="55"/>
-      <w:commentRangeEnd w:id="55"/>
+      <w:commentRangeStart w:id="54"/>
+      <w:commentRangeEnd w:id="54"/>
       <w:r>
         <w:rPr>
           <w:rStyle w:val="CommentReference"/>
         </w:rPr>
-        <w:commentReference w:id="55"/>
+        <w:commentReference w:id="54"/>
       </w:r>
       <w:r>
         <w:t xml:space="preserve"> </w:t>
@@ -4125,7 +4131,7 @@
           <w:b w:val="0"/>
           <w:bCs w:val="0"/>
         </w:rPr>
-        <w:t>Please upload your slides by 09</w:t>
+        <w:t xml:space="preserve">Please upload your slides </w:t>
       </w:r>
       <w:r>
         <w:rPr>
@@ -4133,23 +4139,25 @@
           <w:b w:val="0"/>
           <w:bCs w:val="0"/>
         </w:rPr>
-        <w:t>:</w:t>
-      </w:r>
+        <w:t xml:space="preserve">to the PDIoT 2022 </w:t>
+      </w:r>
+      <w:proofErr w:type="spellStart"/>
       <w:r>
         <w:rPr>
           <w:rStyle w:val="Strong"/>
           <w:b w:val="0"/>
           <w:bCs w:val="0"/>
         </w:rPr>
-        <w:t xml:space="preserve">00 on the </w:t>
-      </w:r>
+        <w:t>sharepoint</w:t>
+      </w:r>
+      <w:proofErr w:type="spellEnd"/>
       <w:r>
         <w:rPr>
           <w:rStyle w:val="Strong"/>
           <w:b w:val="0"/>
           <w:bCs w:val="0"/>
         </w:rPr>
-        <w:t>morning of the demonstration</w:t>
+        <w:t xml:space="preserve"> site, </w:t>
       </w:r>
       <w:r>
         <w:rPr>
@@ -4157,7 +4165,72 @@
           <w:b w:val="0"/>
           <w:bCs w:val="0"/>
         </w:rPr>
-        <w:t>. A URL will be added here closer to the time.</w:t>
+        <w:t>by 09</w:t>
+      </w:r>
+      <w:r>
+        <w:rPr>
+          <w:rStyle w:val="Strong"/>
+          <w:b w:val="0"/>
+          <w:bCs w:val="0"/>
+        </w:rPr>
+        <w:t>:</w:t>
+      </w:r>
+      <w:r>
+        <w:rPr>
+          <w:rStyle w:val="Strong"/>
+          <w:b w:val="0"/>
+          <w:bCs w:val="0"/>
+        </w:rPr>
+        <w:t xml:space="preserve">00 </w:t>
+      </w:r>
+      <w:r>
+        <w:rPr>
+          <w:rStyle w:val="Strong"/>
+          <w:b w:val="0"/>
+          <w:bCs w:val="0"/>
+        </w:rPr>
+        <w:t xml:space="preserve">on the </w:t>
+      </w:r>
+      <w:r>
+        <w:rPr>
+          <w:rStyle w:val="Strong"/>
+          <w:b w:val="0"/>
+          <w:bCs w:val="0"/>
+        </w:rPr>
+        <w:t>morning of the demonstration</w:t>
+      </w:r>
+      <w:r>
+        <w:rPr>
+          <w:rStyle w:val="Strong"/>
+          <w:b w:val="0"/>
+          <w:bCs w:val="0"/>
+        </w:rPr>
+        <w:t>.</w:t>
+      </w:r>
+    </w:p>
+    <w:p>
+      <w:pPr>
+        <w:rPr>
+          <w:rStyle w:val="Strong"/>
+          <w:b w:val="0"/>
+          <w:bCs w:val="0"/>
+        </w:rPr>
+      </w:pPr>
+      <w:hyperlink r:id="rId13" w:history="1">
+        <w:r>
+          <w:rPr>
+            <w:rStyle w:val="Hyperlink"/>
+          </w:rPr>
+          <w:t>https://uoe.sharepoint.com/sites/PDIoT2022</w:t>
+        </w:r>
+      </w:hyperlink>
+      <w:r>
+        <w:rPr>
+          <w:rStyle w:val="Strong"/>
+          <w:b w:val="0"/>
+          <w:bCs w:val="0"/>
+        </w:rPr>
+        <w:t xml:space="preserve"> </w:t>
       </w:r>
     </w:p>
     <w:p>
@@ -5091,15 +5164,7 @@
         <w:t xml:space="preserve">Use of both </w:t>
       </w:r>
       <w:r>
-        <w:t>devices (</w:t>
-      </w:r>
-      <w:proofErr w:type="spellStart"/>
-      <w:r>
-        <w:t>Respeck</w:t>
-      </w:r>
-      <w:proofErr w:type="spellEnd"/>
-      <w:r>
-        <w:t xml:space="preserve">, Thingy) </w:t>
+        <w:t xml:space="preserve">devices (Respeck, Thingy) </w:t>
       </w:r>
       <w:r>
         <w:t>or</w:t>
@@ -5354,9 +5419,8 @@
       </w:pPr>
     </w:p>
     <w:sectPr>
-      <w:headerReference w:type="default" r:id="rId13"/>
-      <w:footerReference w:type="default" r:id="rId14"/>
-      <w:headerReference w:type="first" r:id="rId15"/>
+      <w:headerReference w:type="default" r:id="rId14"/>
+      <w:footerReference w:type="default" r:id="rId15"/>
       <w:footerReference w:type="first" r:id="rId16"/>
       <w:pgSz w:w="11906" w:h="16838"/>
       <w:pgMar w:top="1440" w:right="1440" w:bottom="1440" w:left="1440" w:header="708" w:footer="708" w:gutter="0"/>
@@ -5370,7 +5434,7 @@
 
 <file path=word/comments.xml><?xml version="1.0" encoding="utf-8"?>
 <w:comments xmlns:wpc="http://schemas.microsoft.com/office/word/2010/wordprocessingCanvas" xmlns:cx="http://schemas.microsoft.com/office/drawing/2014/chartex" xmlns:cx1="http://schemas.microsoft.com/office/drawing/2015/9/8/chartex" xmlns:cx2="http://schemas.microsoft.com/office/drawing/2015/10/21/chartex" xmlns:cx3="http://schemas.microsoft.com/office/drawing/2016/5/9/chartex" xmlns:cx4="http://schemas.microsoft.com/office/drawing/2016/5/10/chartex" xmlns:cx5="http://schemas.microsoft.com/office/drawing/2016/5/11/chartex" xmlns:cx6="http://schemas.microsoft.com/office/drawing/2016/5/12/chartex" xmlns:cx7="http://schemas.microsoft.com/office/drawing/2016/5/13/chartex" xmlns:cx8="http://schemas.microsoft.com/office/drawing/2016/5/14/chartex" xmlns:mc="http://schemas.openxmlformats.org/markup-compatibility/2006" xmlns:aink="http://schemas.microsoft.com/office/drawing/2016/ink" xmlns:am3d="http://schemas.microsoft.com/office/drawing/2017/model3d" xmlns:o="urn:schemas-microsoft-com:office:office" xmlns:oel="http://schemas.microsoft.com/office/2019/extlst" xmlns:r="http://schemas.openxmlformats.org/officeDocument/2006/relationships" xmlns:m="http://schemas.openxmlformats.org/officeDocument/2006/math" xmlns:v="urn:schemas-microsoft-com:vml" xmlns:wp14="http://schemas.microsoft.com/office/word/2010/wordprocessingDrawing" xmlns:wp="http://schemas.openxmlformats.org/drawingml/2006/wordprocessingDrawing" xmlns:w10="urn:schemas-microsoft-com:office:word" xmlns:w="http://schemas.openxmlformats.org/wordprocessingml/2006/main" xmlns:w14="http://schemas.microsoft.com/office/word/2010/wordml" xmlns:w15="http://schemas.microsoft.com/office/word/2012/wordml" xmlns:w16cex="http://schemas.microsoft.com/office/word/2018/wordml/cex" xmlns:w16cid="http://schemas.microsoft.com/office/word/2016/wordml/cid" xmlns:w16="http://schemas.microsoft.com/office/word/2018/wordml" xmlns:w16sdtdh="http://schemas.microsoft.com/office/word/2020/wordml/sdtdatahash" xmlns:w16se="http://schemas.microsoft.com/office/word/2015/wordml/symex" xmlns:wpg="http://schemas.microsoft.com/office/word/2010/wordprocessingGroup" xmlns:wpi="http://schemas.microsoft.com/office/word/2010/wordprocessingInk" xmlns:wne="http://schemas.microsoft.com/office/word/2006/wordml" xmlns:wps="http://schemas.microsoft.com/office/word/2010/wordprocessingShape" mc:Ignorable="w14 w15 w16se w16cid w16 w16cex w16sdtdh wp14">
-  <w:comment w:id="9" w:author="Andrew Bates" w:date="2022-09-05T15:36:00Z" w:initials="AB">
+  <w:comment w:id="8" w:author="Andrew Bates" w:date="2022-09-05T15:36:00Z" w:initials="AB">
     <w:p>
       <w:pPr>
         <w:pStyle w:val="CommentText"/>
@@ -5386,7 +5450,7 @@
       </w:r>
     </w:p>
   </w:comment>
-  <w:comment w:id="16" w:author="Andrew Bates" w:date="2022-09-05T15:43:00Z" w:initials="AB">
+  <w:comment w:id="15" w:author="Andrew Bates" w:date="2022-09-05T15:43:00Z" w:initials="AB">
     <w:p>
       <w:pPr>
         <w:pStyle w:val="CommentText"/>
@@ -5402,7 +5466,7 @@
       </w:r>
     </w:p>
   </w:comment>
-  <w:comment w:id="23" w:author="Andrew Bates" w:date="2022-09-05T15:52:00Z" w:initials="AB">
+  <w:comment w:id="22" w:author="Andrew Bates" w:date="2022-09-05T15:52:00Z" w:initials="AB">
     <w:p>
       <w:pPr>
         <w:pStyle w:val="CommentText"/>
@@ -5418,7 +5482,7 @@
       </w:r>
     </w:p>
   </w:comment>
-  <w:comment w:id="51" w:author="Andrew Bates" w:date="2022-09-05T15:51:00Z" w:initials="AB">
+  <w:comment w:id="50" w:author="Andrew Bates" w:date="2022-09-05T15:51:00Z" w:initials="AB">
     <w:p>
       <w:pPr>
         <w:pStyle w:val="CommentText"/>
@@ -5434,7 +5498,7 @@
       </w:r>
     </w:p>
   </w:comment>
-  <w:comment w:id="52" w:author="Andrew Bates" w:date="2022-09-05T16:00:00Z" w:initials="AB">
+  <w:comment w:id="51" w:author="Andrew Bates" w:date="2022-09-05T16:00:00Z" w:initials="AB">
     <w:p>
       <w:pPr>
         <w:pStyle w:val="CommentText"/>
@@ -5450,7 +5514,7 @@
       </w:r>
     </w:p>
   </w:comment>
-  <w:comment w:id="55" w:author="Andrew Bates" w:date="2022-09-05T16:09:00Z" w:initials="AB">
+  <w:comment w:id="54" w:author="Andrew Bates" w:date="2022-09-05T16:09:00Z" w:initials="AB">
     <w:p>
       <w:pPr>
         <w:pStyle w:val="CommentText"/>
@@ -5537,6 +5601,7 @@
         <w:docPartUnique/>
       </w:docPartObj>
     </w:sdtPr>
+    <w:sdtEndPr/>
     <w:sdtContent>
       <w:sdt>
         <w:sdtPr>
@@ -5546,6 +5611,7 @@
             <w:docPartUnique/>
           </w:docPartObj>
         </w:sdtPr>
+        <w:sdtEndPr/>
         <w:sdtContent>
           <w:p>
             <w:pPr>
@@ -5664,6 +5730,7 @@
         <w:docPartUnique/>
       </w:docPartObj>
     </w:sdtPr>
+    <w:sdtEndPr/>
     <w:sdtContent>
       <w:sdt>
         <w:sdtPr>
@@ -5673,6 +5740,7 @@
             <w:docPartUnique/>
           </w:docPartObj>
         </w:sdtPr>
+        <w:sdtEndPr/>
         <w:sdtContent>
           <w:p>
             <w:pPr>
@@ -5815,17 +5883,17 @@
     <w:r>
       <w:t>Principles and Design of IoT Systems (PDIoT) [</w:t>
     </w:r>
-    <w:ins w:id="56" w:author="D K Arvind" w:date="2022-09-20T05:19:00Z">
+    <w:ins w:id="55" w:author="D K Arvind" w:date="2022-09-20T05:19:00Z">
       <w:r>
         <w:t>INFR11239</w:t>
       </w:r>
     </w:ins>
-    <w:ins w:id="57" w:author="D K Arvind" w:date="2022-09-20T05:45:00Z">
+    <w:ins w:id="56" w:author="D K Arvind" w:date="2022-09-20T05:45:00Z">
       <w:r>
         <w:t xml:space="preserve"> (UG)</w:t>
       </w:r>
     </w:ins>
-    <w:ins w:id="58" w:author="D K Arvind" w:date="2022-09-20T05:20:00Z">
+    <w:ins w:id="57" w:author="D K Arvind" w:date="2022-09-20T05:20:00Z">
       <w:r>
         <w:t>/</w:t>
       </w:r>
@@ -5833,7 +5901,7 @@
     <w:r>
       <w:t>INFR11150</w:t>
     </w:r>
-    <w:ins w:id="59" w:author="D K Arvind" w:date="2022-09-20T05:46:00Z">
+    <w:ins w:id="58" w:author="D K Arvind" w:date="2022-09-20T05:46:00Z">
       <w:r>
         <w:t xml:space="preserve"> (PG)</w:t>
       </w:r>
@@ -5845,18 +5913,11 @@
       <w:t>, v</w:t>
     </w:r>
     <w:r>
-      <w:t>1.0</w:t>
+      <w:t>1.</w:t>
     </w:r>
-  </w:p>
-</w:hdr>
-</file>
-
-<file path=word/header2.xml><?xml version="1.0" encoding="utf-8"?>
-<w:hdr xmlns:wpc="http://schemas.microsoft.com/office/word/2010/wordprocessingCanvas" xmlns:cx="http://schemas.microsoft.com/office/drawing/2014/chartex" xmlns:cx1="http://schemas.microsoft.com/office/drawing/2015/9/8/chartex" xmlns:cx2="http://schemas.microsoft.com/office/drawing/2015/10/21/chartex" xmlns:cx3="http://schemas.microsoft.com/office/drawing/2016/5/9/chartex" xmlns:cx4="http://schemas.microsoft.com/office/drawing/2016/5/10/chartex" xmlns:cx5="http://schemas.microsoft.com/office/drawing/2016/5/11/chartex" xmlns:cx6="http://schemas.microsoft.com/office/drawing/2016/5/12/chartex" xmlns:cx7="http://schemas.microsoft.com/office/drawing/2016/5/13/chartex" xmlns:cx8="http://schemas.microsoft.com/office/drawing/2016/5/14/chartex" xmlns:mc="http://schemas.openxmlformats.org/markup-compatibility/2006" xmlns:aink="http://schemas.microsoft.com/office/drawing/2016/ink" xmlns:am3d="http://schemas.microsoft.com/office/drawing/2017/model3d" xmlns:o="urn:schemas-microsoft-com:office:office" xmlns:oel="http://schemas.microsoft.com/office/2019/extlst" xmlns:r="http://schemas.openxmlformats.org/officeDocument/2006/relationships" xmlns:m="http://schemas.openxmlformats.org/officeDocument/2006/math" xmlns:v="urn:schemas-microsoft-com:vml" xmlns:wp14="http://schemas.microsoft.com/office/word/2010/wordprocessingDrawing" xmlns:wp="http://schemas.openxmlformats.org/drawingml/2006/wordprocessingDrawing" xmlns:w10="urn:schemas-microsoft-com:office:word" xmlns:w="http://schemas.openxmlformats.org/wordprocessingml/2006/main" xmlns:w14="http://schemas.microsoft.com/office/word/2010/wordml" xmlns:w15="http://schemas.microsoft.com/office/word/2012/wordml" xmlns:w16cex="http://schemas.microsoft.com/office/word/2018/wordml/cex" xmlns:w16cid="http://schemas.microsoft.com/office/word/2016/wordml/cid" xmlns:w16="http://schemas.microsoft.com/office/word/2018/wordml" xmlns:w16sdtdh="http://schemas.microsoft.com/office/word/2020/wordml/sdtdatahash" xmlns:w16se="http://schemas.microsoft.com/office/word/2015/wordml/symex" xmlns:wpg="http://schemas.microsoft.com/office/word/2010/wordprocessingGroup" xmlns:wpi="http://schemas.microsoft.com/office/word/2010/wordprocessingInk" xmlns:wne="http://schemas.microsoft.com/office/word/2006/wordml" xmlns:wps="http://schemas.microsoft.com/office/word/2010/wordprocessingShape" mc:Ignorable="w14 w15 w16se w16cid w16 w16cex w16sdtdh wp14">
-  <w:p>
-    <w:pPr>
-      <w:pStyle w:val="Header"/>
-    </w:pPr>
+    <w:r>
+      <w:t>1</w:t>
+    </w:r>
   </w:p>
 </w:hdr>
 </file>

</xml_diff>